<commit_message>
Añadiendo visualizacion de espacios de memoria
</commit_message>
<xml_diff>
--- a/HerramientasdeAyuda/Documentacion/Proyecto OS2.docx
+++ b/HerramientasdeAyuda/Documentacion/Proyecto OS2.docx
@@ -246,23 +246,13 @@
           <w:szCs w:val="36"/>
         </w:rPr>
       </w:pPr>
-      <w:proofErr w:type="spellStart"/>
       <w:r>
         <w:rPr>
           <w:rFonts w:cs="Times New Roman"/>
           <w:sz w:val="36"/>
           <w:szCs w:val="36"/>
         </w:rPr>
-        <w:t>Roman</w:t>
-      </w:r>
-      <w:proofErr w:type="spellEnd"/>
-      <w:r>
-        <w:rPr>
-          <w:rFonts w:cs="Times New Roman"/>
-          <w:sz w:val="36"/>
-          <w:szCs w:val="36"/>
-        </w:rPr>
-        <w:t xml:space="preserve"> Arturo Pineda Soto</w:t>
+        <w:t>Roman Arturo Pineda Soto</w:t>
       </w:r>
     </w:p>
     <w:p>
@@ -1788,7 +1778,7 @@
                 <w:noProof/>
                 <w:webHidden/>
               </w:rPr>
-              <w:t>14</w:t>
+              <w:t>15</w:t>
             </w:r>
             <w:r>
               <w:rPr>
@@ -1861,7 +1851,7 @@
                 <w:noProof/>
                 <w:webHidden/>
               </w:rPr>
-              <w:t>15</w:t>
+              <w:t>16</w:t>
             </w:r>
             <w:r>
               <w:rPr>
@@ -1934,7 +1924,7 @@
                 <w:noProof/>
                 <w:webHidden/>
               </w:rPr>
-              <w:t>16</w:t>
+              <w:t>17</w:t>
             </w:r>
             <w:r>
               <w:rPr>
@@ -1978,6 +1968,7 @@
       </w:pPr>
       <w:bookmarkStart w:id="0" w:name="_Toc202118797"/>
       <w:r>
+        <w:lastRenderedPageBreak/>
         <w:t>Introducción</w:t>
       </w:r>
       <w:bookmarkEnd w:id="0"/>
@@ -2030,21 +2021,7 @@
         <w:rPr>
           <w:lang w:val="es-HN"/>
         </w:rPr>
-        <w:t xml:space="preserve">Como tenemos bastante limitada la memoria secundaria es necesario planear de manera correcta que direcciones son las que hay que remplazar. Unas de las técnicas aplicadas es la paginación, la cual, es juntar las memorias en bloques para que estas reduzcan los page </w:t>
-      </w:r>
-      <w:proofErr w:type="spellStart"/>
-      <w:r>
-        <w:rPr>
-          <w:lang w:val="es-HN"/>
-        </w:rPr>
-        <w:t>faults</w:t>
-      </w:r>
-      <w:proofErr w:type="spellEnd"/>
-      <w:r>
-        <w:rPr>
-          <w:lang w:val="es-HN"/>
-        </w:rPr>
-        <w:t xml:space="preserve">. Eso funciona ya que los procesos utilizan memoria muy cerca de ellos por lo cual, mientas </w:t>
+        <w:t xml:space="preserve">Como tenemos bastante limitada la memoria secundaria es necesario planear de manera correcta que direcciones son las que hay que remplazar. Unas de las técnicas aplicadas es la paginación, la cual, es juntar las memorias en bloques para que estas reduzcan los page faults. Eso funciona ya que los procesos utilizan memoria muy cerca de ellos por lo cual, mientas </w:t>
       </w:r>
       <w:r>
         <w:rPr>
@@ -2056,21 +2033,7 @@
         <w:rPr>
           <w:lang w:val="es-HN"/>
         </w:rPr>
-        <w:t xml:space="preserve"> grande sean las paginas menos page </w:t>
-      </w:r>
-      <w:proofErr w:type="spellStart"/>
-      <w:r>
-        <w:rPr>
-          <w:lang w:val="es-HN"/>
-        </w:rPr>
-        <w:t>faults</w:t>
-      </w:r>
-      <w:proofErr w:type="spellEnd"/>
-      <w:r>
-        <w:rPr>
-          <w:lang w:val="es-HN"/>
-        </w:rPr>
-        <w:t xml:space="preserve"> van a contener. Sin </w:t>
+        <w:t xml:space="preserve"> grande sean las paginas menos page faults van a contener. Sin </w:t>
       </w:r>
       <w:r>
         <w:rPr>
@@ -2119,6 +2082,7 @@
       </w:pPr>
       <w:r>
         <w:rPr>
+          <w:noProof/>
           <w:lang w:val="es-HN"/>
         </w:rPr>
         <w:drawing>
@@ -2178,6 +2142,7 @@
       </w:pPr>
       <w:bookmarkStart w:id="1" w:name="_Toc202118798"/>
       <w:r>
+        <w:lastRenderedPageBreak/>
         <w:t>Instrucciones del Trabajo</w:t>
       </w:r>
       <w:bookmarkEnd w:id="1"/>
@@ -2196,38 +2161,154 @@
           <w:bCs/>
           <w:lang w:val="es-HN"/>
         </w:rPr>
-        <w:t xml:space="preserve">1) Cargador de </w:t>
-      </w:r>
-      <w:proofErr w:type="spellStart"/>
-      <w:r>
+        <w:t>1) Cargador de strings de referencia a memoria</w:t>
+      </w:r>
+    </w:p>
+    <w:p>
+      <w:pPr>
+        <w:rPr>
+          <w:lang w:val="es-HN"/>
+        </w:rPr>
+      </w:pPr>
+      <w:r>
+        <w:rPr>
+          <w:lang w:val="es-HN"/>
+        </w:rPr>
+        <w:t>El primer módulo consiste en el cargador de archivos de trazas de memoria, que contendrán 1,000,000 de</w:t>
+      </w:r>
+      <w:r>
+        <w:rPr>
+          <w:lang w:val="es-HN"/>
+        </w:rPr>
+        <w:t xml:space="preserve"> </w:t>
+      </w:r>
+      <w:r>
+        <w:rPr>
+          <w:lang w:val="es-HN"/>
+        </w:rPr>
+        <w:t>referencias a memoria (direcciones de 32 bits) apropiadas para la arquitectura Intel x86 de 32 bits,</w:t>
+      </w:r>
+      <w:r>
+        <w:rPr>
+          <w:lang w:val="es-HN"/>
+        </w:rPr>
+        <w:t xml:space="preserve"> </w:t>
+      </w:r>
+      <w:r>
+        <w:rPr>
+          <w:lang w:val="es-HN"/>
+        </w:rPr>
+        <w:t>generadas de correr de forma real el compilador GCC, y el utilitario bzip en Linux. Los archivos de traza</w:t>
+      </w:r>
+      <w:r>
+        <w:rPr>
+          <w:lang w:val="es-HN"/>
+        </w:rPr>
+        <w:t xml:space="preserve"> </w:t>
+      </w:r>
+      <w:r>
+        <w:rPr>
+          <w:lang w:val="es-HN"/>
+        </w:rPr>
+        <w:t>(.trace) están disponibles en Canvas.</w:t>
+      </w:r>
+      <w:r>
+        <w:rPr>
+          <w:lang w:val="es-HN"/>
+        </w:rPr>
+        <w:t xml:space="preserve"> </w:t>
+      </w:r>
+    </w:p>
+    <w:p>
+      <w:pPr>
+        <w:rPr>
+          <w:lang w:val="es-HN"/>
+        </w:rPr>
+      </w:pPr>
+      <w:r>
+        <w:rPr>
+          <w:lang w:val="es-HN"/>
+        </w:rPr>
+        <w:t>El archivo contiene la dirección a leer, y la operación a ejecutar R para lectura, y W para escritura. Debe</w:t>
+      </w:r>
+      <w:r>
+        <w:rPr>
+          <w:lang w:val="es-HN"/>
+        </w:rPr>
+        <w:t xml:space="preserve"> </w:t>
+      </w:r>
+      <w:r>
+        <w:rPr>
+          <w:lang w:val="es-HN"/>
+        </w:rPr>
+        <w:t>notar que una escritura a página, la “ensucia”,y como tal debe ser escrita a disco antes de ser escogida como</w:t>
+      </w:r>
+      <w:r>
+        <w:rPr>
+          <w:lang w:val="es-HN"/>
+        </w:rPr>
+        <w:t xml:space="preserve"> </w:t>
+      </w:r>
+      <w:r>
+        <w:rPr>
+          <w:lang w:val="es-HN"/>
+        </w:rPr>
+        <w:t>víctima.</w:t>
+      </w:r>
+    </w:p>
+    <w:p>
+      <w:pPr>
+        <w:rPr>
+          <w:lang w:val="es-HN"/>
+        </w:rPr>
+      </w:pPr>
+      <w:r>
+        <w:rPr>
+          <w:lang w:val="es-HN"/>
+        </w:rPr>
+        <w:t>Este módulo cargador debe mostrar gráficamente un mapa de memoria, mostrando la utilización del mismo,</w:t>
+      </w:r>
+      <w:r>
+        <w:rPr>
+          <w:lang w:val="es-HN"/>
+        </w:rPr>
+        <w:t xml:space="preserve"> </w:t>
+      </w:r>
+      <w:r>
+        <w:rPr>
+          <w:lang w:val="es-HN"/>
+        </w:rPr>
+        <w:t>de la misma manera que se presentó en la clase.</w:t>
+      </w:r>
+    </w:p>
+    <w:p>
+      <w:pPr>
         <w:rPr>
           <w:b/>
           <w:bCs/>
           <w:lang w:val="es-HN"/>
         </w:rPr>
-        <w:t>strings</w:t>
-      </w:r>
-      <w:proofErr w:type="spellEnd"/>
+      </w:pPr>
       <w:r>
         <w:rPr>
           <w:b/>
           <w:bCs/>
           <w:lang w:val="es-HN"/>
         </w:rPr>
-        <w:t xml:space="preserve"> de referencia a memoria</w:t>
-      </w:r>
-    </w:p>
-    <w:p>
-      <w:pPr>
-        <w:rPr>
-          <w:lang w:val="es-HN"/>
-        </w:rPr>
-      </w:pPr>
-      <w:r>
-        <w:rPr>
-          <w:lang w:val="es-HN"/>
-        </w:rPr>
-        <w:t>El primer módulo consiste en el cargador de archivos de trazas de memoria, que contendrán 1,000,000 de</w:t>
+        <w:t>2) Manejador de memoria paginada</w:t>
+      </w:r>
+    </w:p>
+    <w:p>
+      <w:pPr>
+        <w:rPr>
+          <w:lang w:val="es-HN"/>
+        </w:rPr>
+      </w:pPr>
+      <w:r>
+        <w:rPr>
+          <w:lang w:val="es-HN"/>
+        </w:rPr>
+        <w:t>El módulo manejador de memoria paginada servirá para investigar la efectividad relativa de las estrategias</w:t>
       </w:r>
       <w:r>
         <w:rPr>
@@ -2239,7 +2320,7 @@
         <w:rPr>
           <w:lang w:val="es-HN"/>
         </w:rPr>
-        <w:t>referencias a memoria (direcciones de 32 bits) apropiadas para la arquitectura Intel x86 de 32 bits,</w:t>
+        <w:t>de reemplazo de páginas FIFO, LRU y OPT para algunos parámetros del sistema. El objeto es medir el</w:t>
       </w:r>
       <w:r>
         <w:rPr>
@@ -2251,21 +2332,20 @@
         <w:rPr>
           <w:lang w:val="es-HN"/>
         </w:rPr>
-        <w:t xml:space="preserve">generadas de correr de forma real el compilador GCC, y el utilitario </w:t>
-      </w:r>
-      <w:proofErr w:type="spellStart"/>
-      <w:r>
-        <w:rPr>
-          <w:lang w:val="es-HN"/>
-        </w:rPr>
-        <w:t>bzip</w:t>
-      </w:r>
-      <w:proofErr w:type="spellEnd"/>
-      <w:r>
-        <w:rPr>
-          <w:lang w:val="es-HN"/>
-        </w:rPr>
-        <w:t xml:space="preserve"> en Linux. Los archivos de traza</w:t>
+        <w:t>número de page faults generados por cada estrategia.</w:t>
+      </w:r>
+    </w:p>
+    <w:p>
+      <w:pPr>
+        <w:rPr>
+          <w:lang w:val="es-HN"/>
+        </w:rPr>
+      </w:pPr>
+      <w:r>
+        <w:rPr>
+          <w:lang w:val="es-HN"/>
+        </w:rPr>
+        <w:t>Para este módulo, se debe asumir que cada proceso utiliza el espacio de direccionamiento completo, de</w:t>
       </w:r>
       <w:r>
         <w:rPr>
@@ -2273,33 +2353,11 @@
         </w:rPr>
         <w:t xml:space="preserve"> </w:t>
       </w:r>
-      <w:proofErr w:type="gramStart"/>
-      <w:r>
-        <w:rPr>
-          <w:lang w:val="es-HN"/>
-        </w:rPr>
-        <w:t>(.trace</w:t>
-      </w:r>
-      <w:proofErr w:type="gramEnd"/>
-      <w:r>
-        <w:rPr>
-          <w:lang w:val="es-HN"/>
-        </w:rPr>
-        <w:t xml:space="preserve">) están disponibles en </w:t>
-      </w:r>
-      <w:proofErr w:type="spellStart"/>
-      <w:r>
-        <w:rPr>
-          <w:lang w:val="es-HN"/>
-        </w:rPr>
-        <w:t>Canvas</w:t>
-      </w:r>
-      <w:proofErr w:type="spellEnd"/>
-      <w:r>
-        <w:rPr>
-          <w:lang w:val="es-HN"/>
-        </w:rPr>
-        <w:t>.</w:t>
+      <w:r>
+        <w:rPr>
+          <w:lang w:val="es-HN"/>
+        </w:rPr>
+        <w:t>acuerdo al string de referencia procesado por el módulo 1, con una limitación en la cantidad de memoria</w:t>
       </w:r>
       <w:r>
         <w:rPr>
@@ -2307,18 +2365,24 @@
         </w:rPr>
         <w:t xml:space="preserve"> </w:t>
       </w:r>
-    </w:p>
-    <w:p>
-      <w:pPr>
-        <w:rPr>
-          <w:lang w:val="es-HN"/>
-        </w:rPr>
-      </w:pPr>
-      <w:r>
-        <w:rPr>
-          <w:lang w:val="es-HN"/>
-        </w:rPr>
-        <w:t>El archivo contiene la dirección a leer, y la operación a ejecutar R para lectura, y W para escritura. Debe</w:t>
+      <w:r>
+        <w:rPr>
+          <w:lang w:val="es-HN"/>
+        </w:rPr>
+        <w:t>física (frames) de acuerdo a los parámetros que se indican a continuación.</w:t>
+      </w:r>
+    </w:p>
+    <w:p>
+      <w:pPr>
+        <w:rPr>
+          <w:lang w:val="es-HN"/>
+        </w:rPr>
+      </w:pPr>
+      <w:r>
+        <w:rPr>
+          <w:lang w:val="es-HN"/>
+        </w:rPr>
+        <w:t>El reporte de desempeño de la simulación de memoria paginada deberá ser ejecutado para todas las</w:t>
       </w:r>
       <w:r>
         <w:rPr>
@@ -2330,29 +2394,7 @@
         <w:rPr>
           <w:lang w:val="es-HN"/>
         </w:rPr>
-        <w:t>notar que una escritura a página, la “</w:t>
-      </w:r>
-      <w:proofErr w:type="spellStart"/>
-      <w:r>
-        <w:rPr>
-          <w:lang w:val="es-HN"/>
-        </w:rPr>
-        <w:t>ensucia</w:t>
-      </w:r>
-      <w:proofErr w:type="gramStart"/>
-      <w:r>
-        <w:rPr>
-          <w:lang w:val="es-HN"/>
-        </w:rPr>
-        <w:t>”,y</w:t>
-      </w:r>
-      <w:proofErr w:type="spellEnd"/>
-      <w:proofErr w:type="gramEnd"/>
-      <w:r>
-        <w:rPr>
-          <w:lang w:val="es-HN"/>
-        </w:rPr>
-        <w:t xml:space="preserve"> como tal debe ser escrita a disco antes de ser escogida como</w:t>
+        <w:t>combinaciones de los siguientes parámetros:</w:t>
       </w:r>
       <w:r>
         <w:rPr>
@@ -2364,20 +2406,7 @@
         <w:rPr>
           <w:lang w:val="es-HN"/>
         </w:rPr>
-        <w:t>víctima.</w:t>
-      </w:r>
-    </w:p>
-    <w:p>
-      <w:pPr>
-        <w:rPr>
-          <w:lang w:val="es-HN"/>
-        </w:rPr>
-      </w:pPr>
-      <w:r>
-        <w:rPr>
-          <w:lang w:val="es-HN"/>
-        </w:rPr>
-        <w:t>Este módulo cargador debe mostrar gráficamente un mapa de memoria, mostrando la utilización del mismo,</w:t>
+        <w:t>Cantidad de frames en la memoria física f: 10,50,100</w:t>
       </w:r>
       <w:r>
         <w:rPr>
@@ -2385,41 +2414,18 @@
         </w:rPr>
         <w:t xml:space="preserve"> </w:t>
       </w:r>
-      <w:r>
-        <w:rPr>
-          <w:lang w:val="es-HN"/>
-        </w:rPr>
-        <w:t>de la misma manera que se presentó en la clase.</w:t>
-      </w:r>
-    </w:p>
-    <w:p>
-      <w:pPr>
-        <w:rPr>
-          <w:b/>
-          <w:bCs/>
-          <w:lang w:val="es-HN"/>
-        </w:rPr>
-      </w:pPr>
-      <w:r>
-        <w:rPr>
-          <w:b/>
-          <w:bCs/>
-          <w:lang w:val="es-HN"/>
-        </w:rPr>
-        <w:t>2) Manejador de memoria paginada</w:t>
-      </w:r>
-    </w:p>
-    <w:p>
-      <w:pPr>
-        <w:rPr>
-          <w:lang w:val="es-HN"/>
-        </w:rPr>
-      </w:pPr>
-      <w:r>
-        <w:rPr>
-          <w:lang w:val="es-HN"/>
-        </w:rPr>
-        <w:t>El módulo manejador de memoria paginada servirá para investigar la efectividad relativa de las estrategias</w:t>
+    </w:p>
+    <w:p>
+      <w:pPr>
+        <w:rPr>
+          <w:lang w:val="es-HN"/>
+        </w:rPr>
+      </w:pPr>
+      <w:r>
+        <w:rPr>
+          <w:lang w:val="es-HN"/>
+        </w:rPr>
+        <w:t>El reporte de proyecto deberá incluir un análisis funcional del diseño del programa, y de sus estructuras de</w:t>
       </w:r>
       <w:r>
         <w:rPr>
@@ -2431,7 +2437,7 @@
         <w:rPr>
           <w:lang w:val="es-HN"/>
         </w:rPr>
-        <w:t>de reemplazo de páginas FIFO, LRU y OPT para algunos parámetros del sistema. El objeto es medir el</w:t>
+        <w:t>datos y algoritmos usados para el manejo de memoria, así como la tabla resumen mostrando el número de</w:t>
       </w:r>
       <w:r>
         <w:rPr>
@@ -2443,34 +2449,7 @@
         <w:rPr>
           <w:lang w:val="es-HN"/>
         </w:rPr>
-        <w:t xml:space="preserve">número de page </w:t>
-      </w:r>
-      <w:proofErr w:type="spellStart"/>
-      <w:r>
-        <w:rPr>
-          <w:lang w:val="es-HN"/>
-        </w:rPr>
-        <w:t>faults</w:t>
-      </w:r>
-      <w:proofErr w:type="spellEnd"/>
-      <w:r>
-        <w:rPr>
-          <w:lang w:val="es-HN"/>
-        </w:rPr>
-        <w:t xml:space="preserve"> generados por cada estrategia.</w:t>
-      </w:r>
-    </w:p>
-    <w:p>
-      <w:pPr>
-        <w:rPr>
-          <w:lang w:val="es-HN"/>
-        </w:rPr>
-      </w:pPr>
-      <w:r>
-        <w:rPr>
-          <w:lang w:val="es-HN"/>
-        </w:rPr>
-        <w:t>Para este módulo, se debe asumir que cada proceso utiliza el espacio de direccionamiento completo, de</w:t>
+        <w:t>page faults por cada una de las combinaciones anteriormente indicadas, reemplazos realizados, escrituras a</w:t>
       </w:r>
       <w:r>
         <w:rPr>
@@ -2482,21 +2461,7 @@
         <w:rPr>
           <w:lang w:val="es-HN"/>
         </w:rPr>
-        <w:t xml:space="preserve">acuerdo al </w:t>
-      </w:r>
-      <w:proofErr w:type="spellStart"/>
-      <w:r>
-        <w:rPr>
-          <w:lang w:val="es-HN"/>
-        </w:rPr>
-        <w:t>string</w:t>
-      </w:r>
-      <w:proofErr w:type="spellEnd"/>
-      <w:r>
-        <w:rPr>
-          <w:lang w:val="es-HN"/>
-        </w:rPr>
-        <w:t xml:space="preserve"> de referencia procesado por el módulo 1, con una limitación en la cantidad de memoria</w:t>
+        <w:t>disco, y estimar un EAT para un valor de 100 ns de acceso a memoria.</w:t>
       </w:r>
       <w:r>
         <w:rPr>
@@ -2504,38 +2469,18 @@
         </w:rPr>
         <w:t xml:space="preserve"> </w:t>
       </w:r>
-      <w:r>
-        <w:rPr>
-          <w:lang w:val="es-HN"/>
-        </w:rPr>
-        <w:t>física (</w:t>
-      </w:r>
-      <w:proofErr w:type="spellStart"/>
-      <w:r>
-        <w:rPr>
-          <w:lang w:val="es-HN"/>
-        </w:rPr>
-        <w:t>frames</w:t>
-      </w:r>
-      <w:proofErr w:type="spellEnd"/>
-      <w:r>
-        <w:rPr>
-          <w:lang w:val="es-HN"/>
-        </w:rPr>
-        <w:t>) de acuerdo a los parámetros que se indican a continuación.</w:t>
-      </w:r>
-    </w:p>
-    <w:p>
-      <w:pPr>
-        <w:rPr>
-          <w:lang w:val="es-HN"/>
-        </w:rPr>
-      </w:pPr>
-      <w:r>
-        <w:rPr>
-          <w:lang w:val="es-HN"/>
-        </w:rPr>
-        <w:t>El reporte de desempeño de la simulación de memoria paginada deberá ser ejecutado para todas las</w:t>
+    </w:p>
+    <w:p>
+      <w:pPr>
+        <w:rPr>
+          <w:lang w:val="es-HN"/>
+        </w:rPr>
+      </w:pPr>
+      <w:r>
+        <w:rPr>
+          <w:lang w:val="es-HN"/>
+        </w:rPr>
+        <w:t>Al final de la corrida, debe imprimir los resultados de la simulación.</w:t>
       </w:r>
       <w:r>
         <w:rPr>
@@ -2547,7 +2492,21 @@
         <w:rPr>
           <w:lang w:val="es-HN"/>
         </w:rPr>
-        <w:t>combinaciones de los siguientes parámetros:</w:t>
+        <w:t>Adicionalmente, se deberá discutir y contestar las siguientes preguntas:</w:t>
+      </w:r>
+    </w:p>
+    <w:p>
+      <w:pPr>
+        <w:rPr>
+          <w:lang w:val="es-HN"/>
+        </w:rPr>
+      </w:pPr>
+      <w:bookmarkStart w:id="2" w:name="_Hlk202114589"/>
+      <w:r>
+        <w:rPr>
+          <w:lang w:val="es-HN"/>
+        </w:rPr>
+        <w:t>1) ¿Qué estrategia de reemplazo de páginas escogería usted y por qué? Debe considerar los resultados</w:t>
       </w:r>
       <w:r>
         <w:rPr>
@@ -2559,21 +2518,7 @@
         <w:rPr>
           <w:lang w:val="es-HN"/>
         </w:rPr>
-        <w:t xml:space="preserve">Cantidad de </w:t>
-      </w:r>
-      <w:proofErr w:type="spellStart"/>
-      <w:r>
-        <w:rPr>
-          <w:lang w:val="es-HN"/>
-        </w:rPr>
-        <w:t>frames</w:t>
-      </w:r>
-      <w:proofErr w:type="spellEnd"/>
-      <w:r>
-        <w:rPr>
-          <w:lang w:val="es-HN"/>
-        </w:rPr>
-        <w:t xml:space="preserve"> en la memoria física f: 10,50,100</w:t>
+        <w:t>obtenidos y el esfuerzo que le llevó implementar cada estrategia. Discuta lo que sus resultados muestran</w:t>
       </w:r>
       <w:r>
         <w:rPr>
@@ -2581,18 +2526,11 @@
         </w:rPr>
         <w:t xml:space="preserve"> </w:t>
       </w:r>
-    </w:p>
-    <w:p>
-      <w:pPr>
-        <w:rPr>
-          <w:lang w:val="es-HN"/>
-        </w:rPr>
-      </w:pPr>
-      <w:r>
-        <w:rPr>
-          <w:lang w:val="es-HN"/>
-        </w:rPr>
-        <w:t>El reporte de proyecto deberá incluir un análisis funcional del diseño del programa, y de sus estructuras de</w:t>
+      <w:r>
+        <w:rPr>
+          <w:lang w:val="es-HN"/>
+        </w:rPr>
+        <w:t>acerca de los méritos relativos de FIFO, LRU y OPT para cada una de las diferentes combinaciones de</w:t>
       </w:r>
       <w:r>
         <w:rPr>
@@ -2604,139 +2542,6 @@
         <w:rPr>
           <w:lang w:val="es-HN"/>
         </w:rPr>
-        <w:t>datos y algoritmos usados para el manejo de memoria, así como la tabla resumen mostrando el número de</w:t>
-      </w:r>
-      <w:r>
-        <w:rPr>
-          <w:lang w:val="es-HN"/>
-        </w:rPr>
-        <w:t xml:space="preserve"> </w:t>
-      </w:r>
-      <w:r>
-        <w:rPr>
-          <w:lang w:val="es-HN"/>
-        </w:rPr>
-        <w:t xml:space="preserve">page </w:t>
-      </w:r>
-      <w:proofErr w:type="spellStart"/>
-      <w:r>
-        <w:rPr>
-          <w:lang w:val="es-HN"/>
-        </w:rPr>
-        <w:t>faults</w:t>
-      </w:r>
-      <w:proofErr w:type="spellEnd"/>
-      <w:r>
-        <w:rPr>
-          <w:lang w:val="es-HN"/>
-        </w:rPr>
-        <w:t xml:space="preserve"> por cada una de las combinaciones anteriormente indicadas, reemplazos realizados, escrituras a</w:t>
-      </w:r>
-      <w:r>
-        <w:rPr>
-          <w:lang w:val="es-HN"/>
-        </w:rPr>
-        <w:t xml:space="preserve"> </w:t>
-      </w:r>
-      <w:r>
-        <w:rPr>
-          <w:lang w:val="es-HN"/>
-        </w:rPr>
-        <w:t xml:space="preserve">disco, y estimar un EAT para un valor de 100 </w:t>
-      </w:r>
-      <w:proofErr w:type="spellStart"/>
-      <w:r>
-        <w:rPr>
-          <w:lang w:val="es-HN"/>
-        </w:rPr>
-        <w:t>ns</w:t>
-      </w:r>
-      <w:proofErr w:type="spellEnd"/>
-      <w:r>
-        <w:rPr>
-          <w:lang w:val="es-HN"/>
-        </w:rPr>
-        <w:t xml:space="preserve"> de acceso a memoria.</w:t>
-      </w:r>
-      <w:r>
-        <w:rPr>
-          <w:lang w:val="es-HN"/>
-        </w:rPr>
-        <w:t xml:space="preserve"> </w:t>
-      </w:r>
-    </w:p>
-    <w:p>
-      <w:pPr>
-        <w:rPr>
-          <w:lang w:val="es-HN"/>
-        </w:rPr>
-      </w:pPr>
-      <w:r>
-        <w:rPr>
-          <w:lang w:val="es-HN"/>
-        </w:rPr>
-        <w:t>Al final de la corrida, debe imprimir los resultados de la simulación.</w:t>
-      </w:r>
-      <w:r>
-        <w:rPr>
-          <w:lang w:val="es-HN"/>
-        </w:rPr>
-        <w:t xml:space="preserve"> </w:t>
-      </w:r>
-      <w:r>
-        <w:rPr>
-          <w:lang w:val="es-HN"/>
-        </w:rPr>
-        <w:t>Adicionalmente, se deberá discutir y contestar las siguientes preguntas:</w:t>
-      </w:r>
-    </w:p>
-    <w:p>
-      <w:pPr>
-        <w:rPr>
-          <w:lang w:val="es-HN"/>
-        </w:rPr>
-      </w:pPr>
-      <w:bookmarkStart w:id="2" w:name="_Hlk202114589"/>
-      <w:r>
-        <w:rPr>
-          <w:lang w:val="es-HN"/>
-        </w:rPr>
-        <w:t>1) ¿Qué estrategia de reemplazo de páginas escogería usted y por qué? Debe considerar los resultados</w:t>
-      </w:r>
-      <w:r>
-        <w:rPr>
-          <w:lang w:val="es-HN"/>
-        </w:rPr>
-        <w:t xml:space="preserve"> </w:t>
-      </w:r>
-      <w:r>
-        <w:rPr>
-          <w:lang w:val="es-HN"/>
-        </w:rPr>
-        <w:t>obtenidos y el esfuerzo que le llevó implementar cada estrategia. Discuta lo que sus resultados muestran</w:t>
-      </w:r>
-      <w:r>
-        <w:rPr>
-          <w:lang w:val="es-HN"/>
-        </w:rPr>
-        <w:t xml:space="preserve"> </w:t>
-      </w:r>
-      <w:r>
-        <w:rPr>
-          <w:lang w:val="es-HN"/>
-        </w:rPr>
-        <w:t>acerca de los méritos relativos de FIFO, LRU y OPT para cada una de las diferentes combinaciones de</w:t>
-      </w:r>
-      <w:r>
-        <w:rPr>
-          <w:lang w:val="es-HN"/>
-        </w:rPr>
-        <w:t xml:space="preserve"> </w:t>
-      </w:r>
-      <w:r>
-        <w:rPr>
-          <w:lang w:val="es-HN"/>
-        </w:rPr>
         <w:t>parámetros.</w:t>
       </w:r>
     </w:p>
@@ -2787,6 +2592,7 @@
       </w:pPr>
       <w:bookmarkStart w:id="3" w:name="_Toc202118799"/>
       <w:r>
+        <w:lastRenderedPageBreak/>
         <w:t>Código</w:t>
       </w:r>
       <w:bookmarkEnd w:id="3"/>
@@ -2870,24 +2676,22 @@
           <w:ilvl w:val="0"/>
           <w:numId w:val="3"/>
         </w:numPr>
-      </w:pPr>
-      <w:proofErr w:type="spellStart"/>
+        <w:rPr>
+          <w:lang w:val="es-HN"/>
+        </w:rPr>
+      </w:pPr>
       <w:r>
         <w:rPr>
           <w:b/>
           <w:bCs/>
-        </w:rPr>
-        <w:t>ArchivosParaTrabajar</w:t>
-      </w:r>
-      <w:proofErr w:type="spellEnd"/>
-      <w:r>
-        <w:rPr>
-          <w:b/>
-          <w:bCs/>
-        </w:rPr>
-        <w:t xml:space="preserve"> </w:t>
-      </w:r>
-      <w:r>
+          <w:lang w:val="es-HN"/>
+        </w:rPr>
+        <w:t xml:space="preserve">ArchivosParaTrabajar </w:t>
+      </w:r>
+      <w:r>
+        <w:rPr>
+          <w:lang w:val="es-HN"/>
+        </w:rPr>
         <w:t>es una carpeta dedicada para guardar los archivos con el propósito de analizar.</w:t>
       </w:r>
     </w:p>
@@ -2899,32 +2703,35 @@
           <w:ilvl w:val="0"/>
           <w:numId w:val="3"/>
         </w:numPr>
-      </w:pPr>
-      <w:proofErr w:type="spellStart"/>
+        <w:rPr>
+          <w:lang w:val="es-HN"/>
+        </w:rPr>
+      </w:pPr>
       <w:r>
         <w:rPr>
           <w:b/>
           <w:bCs/>
+          <w:lang w:val="es-HN"/>
         </w:rPr>
         <w:t>HerramientasDeAyuda</w:t>
       </w:r>
-      <w:proofErr w:type="spellEnd"/>
-      <w:r>
+      <w:r>
+        <w:rPr>
+          <w:lang w:val="es-HN"/>
+        </w:rPr>
         <w:t xml:space="preserve"> es donde se almacena esa documentación y </w:t>
       </w:r>
       <w:r>
+        <w:rPr>
+          <w:lang w:val="es-HN"/>
+        </w:rPr>
         <w:t>también</w:t>
       </w:r>
       <w:r>
-        <w:t xml:space="preserve"> un programa en Python el cual genera un archivo con direcciones aleatorias para probar porque estos algoritmos funcionan mejor en la </w:t>
-      </w:r>
-      <w:proofErr w:type="spellStart"/>
-      <w:r>
-        <w:t>practica</w:t>
-      </w:r>
-      <w:proofErr w:type="spellEnd"/>
-      <w:r>
-        <w:t>.</w:t>
+        <w:rPr>
+          <w:lang w:val="es-HN"/>
+        </w:rPr>
+        <w:t xml:space="preserve"> un programa en Python el cual genera un archivo con direcciones aleatorias para probar porque estos algoritmos funcionan mejor en la practica.</w:t>
       </w:r>
     </w:p>
     <w:p/>
@@ -2939,7 +2746,6 @@
           <w:lang w:val="es-HN"/>
         </w:rPr>
       </w:pPr>
-      <w:proofErr w:type="spellStart"/>
       <w:r>
         <w:rPr>
           <w:b/>
@@ -2948,7 +2754,6 @@
         </w:rPr>
         <w:t>Bin</w:t>
       </w:r>
-      <w:proofErr w:type="spellEnd"/>
       <w:r>
         <w:rPr>
           <w:lang w:val="es-HN"/>
@@ -2986,7 +2791,6 @@
           <w:lang w:val="es-HN"/>
         </w:rPr>
       </w:pPr>
-      <w:proofErr w:type="spellStart"/>
       <w:r>
         <w:rPr>
           <w:b/>
@@ -3003,21 +2807,12 @@
         </w:rPr>
         <w:t>nclude</w:t>
       </w:r>
-      <w:proofErr w:type="spellEnd"/>
-      <w:r>
-        <w:rPr>
-          <w:lang w:val="es-HN"/>
-        </w:rPr>
-        <w:t xml:space="preserve"> es donde se manejan todos los archivos </w:t>
-      </w:r>
-      <w:proofErr w:type="spellStart"/>
-      <w:r>
-        <w:rPr>
-          <w:lang w:val="es-HN"/>
-        </w:rPr>
-        <w:t>hpp</w:t>
-      </w:r>
-      <w:proofErr w:type="spellEnd"/>
+      <w:r>
+        <w:rPr>
+          <w:lang w:val="es-HN"/>
+        </w:rPr>
+        <w:t xml:space="preserve"> es donde se manejan todos los archivos hpp</w:t>
+      </w:r>
     </w:p>
     <w:p>
       <w:pPr>
@@ -3038,38 +2833,20 @@
           <w:lang w:val="es-HN"/>
         </w:rPr>
       </w:pPr>
-      <w:proofErr w:type="spellStart"/>
       <w:r>
         <w:rPr>
           <w:b/>
           <w:bCs/>
           <w:lang w:val="es-HN"/>
         </w:rPr>
-        <w:t>src</w:t>
-      </w:r>
-      <w:proofErr w:type="spellEnd"/>
-      <w:r>
-        <w:rPr>
-          <w:b/>
-          <w:bCs/>
-          <w:lang w:val="es-HN"/>
-        </w:rPr>
-        <w:t xml:space="preserve"> </w:t>
-      </w:r>
-      <w:r>
-        <w:rPr>
-          <w:lang w:val="es-HN"/>
-        </w:rPr>
-        <w:t xml:space="preserve">es donde se manejan los archivos </w:t>
-      </w:r>
-      <w:proofErr w:type="spellStart"/>
-      <w:r>
-        <w:rPr>
-          <w:lang w:val="es-HN"/>
-        </w:rPr>
-        <w:t>cpp</w:t>
-      </w:r>
-      <w:proofErr w:type="spellEnd"/>
+        <w:t xml:space="preserve">src </w:t>
+      </w:r>
+      <w:r>
+        <w:rPr>
+          <w:lang w:val="es-HN"/>
+        </w:rPr>
+        <w:t>es donde se manejan los archivos cpp</w:t>
+      </w:r>
     </w:p>
     <w:p>
       <w:pPr>
@@ -3097,6 +2874,9 @@
         </w:sectPr>
       </w:pPr>
       <w:r>
+        <w:rPr>
+          <w:noProof/>
+        </w:rPr>
         <w:drawing>
           <wp:inline distT="0" distB="0" distL="0" distR="0" wp14:anchorId="3E16058E" wp14:editId="50578092">
             <wp:extent cx="1714500" cy="4789807"/>
@@ -3191,6 +2971,7 @@
       </w:pPr>
       <w:bookmarkStart w:id="5" w:name="_Toc202118801"/>
       <w:r>
+        <w:lastRenderedPageBreak/>
         <w:t>Estructura del Programa</w:t>
       </w:r>
       <w:bookmarkEnd w:id="5"/>
@@ -3211,21 +2992,7 @@
         <w:rPr>
           <w:lang w:val="es-HN"/>
         </w:rPr>
-        <w:t xml:space="preserve">a estructura del programa vamos a analizar cada uno de los </w:t>
-      </w:r>
-      <w:proofErr w:type="spellStart"/>
-      <w:r>
-        <w:rPr>
-          <w:lang w:val="es-HN"/>
-        </w:rPr>
-        <w:t>hpp</w:t>
-      </w:r>
-      <w:proofErr w:type="spellEnd"/>
-      <w:r>
-        <w:rPr>
-          <w:lang w:val="es-HN"/>
-        </w:rPr>
-        <w:t xml:space="preserve"> que contienen. Esa es la manera mas sencilla de comprenderlo sin irnos a bastantes sintaxis de por medio.</w:t>
+        <w:t>a estructura del programa vamos a analizar cada uno de los hpp que contienen. Esa es la manera mas sencilla de comprenderlo sin irnos a bastantes sintaxis de por medio.</w:t>
       </w:r>
     </w:p>
     <w:p>
@@ -3257,9 +3024,15 @@
     <w:p>
       <w:pPr>
         <w:pStyle w:val="Ttulo3"/>
+        <w:rPr>
+          <w:lang w:val="es-HN"/>
+        </w:rPr>
       </w:pPr>
       <w:bookmarkStart w:id="6" w:name="_Toc202118802"/>
       <w:r>
+        <w:rPr>
+          <w:lang w:val="es-HN"/>
+        </w:rPr>
         <w:t>Page.hpp</w:t>
       </w:r>
       <w:bookmarkEnd w:id="6"/>
@@ -3291,6 +3064,7 @@
       </w:pPr>
       <w:r>
         <w:rPr>
+          <w:noProof/>
           <w:lang w:val="en-US"/>
         </w:rPr>
         <w:drawing>
@@ -3356,6 +3130,7 @@
         <w:rPr>
           <w:lang w:val="es-HN"/>
         </w:rPr>
+        <w:lastRenderedPageBreak/>
         <w:t>Instruccion.hpp</w:t>
       </w:r>
       <w:bookmarkEnd w:id="7"/>
@@ -3388,6 +3163,7 @@
       </w:pPr>
       <w:r>
         <w:rPr>
+          <w:noProof/>
           <w:lang w:val="es-HN"/>
         </w:rPr>
         <w:drawing>
@@ -3455,55 +3231,13 @@
         <w:rPr>
           <w:lang w:val="es-HN"/>
         </w:rPr>
-        <w:t xml:space="preserve">Ese objecto se </w:t>
-      </w:r>
-      <w:proofErr w:type="spellStart"/>
-      <w:r>
-        <w:rPr>
-          <w:lang w:val="es-HN"/>
-        </w:rPr>
-        <w:t>creo</w:t>
-      </w:r>
-      <w:proofErr w:type="spellEnd"/>
-      <w:r>
-        <w:rPr>
-          <w:lang w:val="es-HN"/>
-        </w:rPr>
-        <w:t xml:space="preserve"> c</w:t>
-      </w:r>
-      <w:r>
-        <w:rPr>
-          <w:lang w:val="es-HN"/>
-        </w:rPr>
-        <w:t xml:space="preserve">on el propósito de poder manejar </w:t>
-      </w:r>
-      <w:proofErr w:type="spellStart"/>
-      <w:r>
-        <w:rPr>
-          <w:lang w:val="es-HN"/>
-        </w:rPr>
-        <w:t>multiples</w:t>
-      </w:r>
-      <w:proofErr w:type="spellEnd"/>
-      <w:r>
-        <w:rPr>
-          <w:lang w:val="es-HN"/>
-        </w:rPr>
-        <w:t xml:space="preserve"> ejecuciones al mismo tiempo. Sin </w:t>
-      </w:r>
-      <w:proofErr w:type="gramStart"/>
-      <w:r>
-        <w:rPr>
-          <w:lang w:val="es-HN"/>
-        </w:rPr>
-        <w:t>embargo</w:t>
-      </w:r>
-      <w:proofErr w:type="gramEnd"/>
-      <w:r>
-        <w:rPr>
-          <w:lang w:val="es-HN"/>
-        </w:rPr>
-        <w:t xml:space="preserve"> aun no esta completo esa funcionalidad del código. Por lo cual, el proceso se vincula a uno de los archivos ejemplos los cuales esta clase se encarga de administrar los parámetros de dicho proceso.</w:t>
+        <w:t>Ese objecto se creo c</w:t>
+      </w:r>
+      <w:r>
+        <w:rPr>
+          <w:lang w:val="es-HN"/>
+        </w:rPr>
+        <w:t>on el propósito de poder manejar multiples ejecuciones al mismo tiempo. Sin embargo aun no esta completo esa funcionalidad del código. Por lo cual, el proceso se vincula a uno de los archivos ejemplos los cuales esta clase se encarga de administrar los parámetros de dicho proceso.</w:t>
       </w:r>
     </w:p>
     <w:p>
@@ -3591,6 +3325,7 @@
         <w:rPr>
           <w:lang w:val="es-HN"/>
         </w:rPr>
+        <w:lastRenderedPageBreak/>
         <w:t>AdminMemoria.</w:t>
       </w:r>
       <w:r>
@@ -3641,21 +3376,7 @@
         <w:rPr>
           <w:lang w:val="es-HN"/>
         </w:rPr>
-        <w:t xml:space="preserve"> ofrece cambiar el remplazo de algoritmo. Ofrece la opción de personalizar muchos otros factores como los </w:t>
-      </w:r>
-      <w:proofErr w:type="spellStart"/>
-      <w:r>
-        <w:rPr>
-          <w:lang w:val="es-HN"/>
-        </w:rPr>
-        <w:t>frames</w:t>
-      </w:r>
-      <w:proofErr w:type="spellEnd"/>
-      <w:r>
-        <w:rPr>
-          <w:lang w:val="es-HN"/>
-        </w:rPr>
-        <w:t xml:space="preserve">, tamaño por ciclo y los tamaños de las </w:t>
+        <w:t xml:space="preserve"> ofrece cambiar el remplazo de algoritmo. Ofrece la opción de personalizar muchos otros factores como los frames, tamaño por ciclo y los tamaños de las </w:t>
       </w:r>
       <w:r>
         <w:rPr>
@@ -3678,6 +3399,7 @@
       </w:pPr>
       <w:r>
         <w:rPr>
+          <w:noProof/>
           <w:lang w:val="es-HN"/>
         </w:rPr>
         <w:drawing>
@@ -3734,9 +3456,16 @@
     <w:p>
       <w:pPr>
         <w:pStyle w:val="Ttulo3"/>
+        <w:rPr>
+          <w:lang w:val="es-HN"/>
+        </w:rPr>
       </w:pPr>
       <w:bookmarkStart w:id="10" w:name="_Toc202118806"/>
       <w:r>
+        <w:rPr>
+          <w:lang w:val="es-HN"/>
+        </w:rPr>
+        <w:lastRenderedPageBreak/>
         <w:t>Main.cpp</w:t>
       </w:r>
       <w:bookmarkEnd w:id="10"/>
@@ -3757,49 +3486,7 @@
         <w:rPr>
           <w:lang w:val="es-HN"/>
         </w:rPr>
-        <w:t xml:space="preserve">pp se encuentra bastante sencilla solo para Realizar el análisis con un ciclo mega largo para facilitar los datos. </w:t>
-      </w:r>
-      <w:proofErr w:type="spellStart"/>
-      <w:r>
-        <w:rPr>
-          <w:lang w:val="es-HN"/>
-        </w:rPr>
-        <w:t>Mendiante</w:t>
-      </w:r>
-      <w:proofErr w:type="spellEnd"/>
-      <w:r>
-        <w:rPr>
-          <w:lang w:val="es-HN"/>
-        </w:rPr>
-        <w:t xml:space="preserve"> ello se imprimen los análisis que ya </w:t>
-      </w:r>
-      <w:proofErr w:type="spellStart"/>
-      <w:r>
-        <w:rPr>
-          <w:lang w:val="es-HN"/>
-        </w:rPr>
-        <w:t>esta</w:t>
-      </w:r>
-      <w:proofErr w:type="spellEnd"/>
-      <w:r>
-        <w:rPr>
-          <w:lang w:val="es-HN"/>
-        </w:rPr>
-        <w:t xml:space="preserve"> gestionado por </w:t>
-      </w:r>
-      <w:proofErr w:type="spellStart"/>
-      <w:r>
-        <w:rPr>
-          <w:lang w:val="es-HN"/>
-        </w:rPr>
-        <w:t>AdminMemoria</w:t>
-      </w:r>
-      <w:proofErr w:type="spellEnd"/>
-      <w:r>
-        <w:rPr>
-          <w:lang w:val="es-HN"/>
-        </w:rPr>
-        <w:t>.</w:t>
+        <w:t>pp se encuentra bastante sencilla solo para Realizar el análisis con un ciclo mega largo para facilitar los datos. Mendiante ello se imprimen los análisis que ya esta gestionado por AdminMemoria.</w:t>
       </w:r>
     </w:p>
     <w:p>
@@ -3811,6 +3498,7 @@
       </w:pPr>
       <w:r>
         <w:rPr>
+          <w:noProof/>
           <w:lang w:val="es-HN"/>
         </w:rPr>
         <w:drawing>
@@ -3856,6 +3544,7 @@
       </w:pPr>
       <w:bookmarkStart w:id="11" w:name="_Toc202118807"/>
       <w:r>
+        <w:lastRenderedPageBreak/>
         <w:t>Descripción de AdminMemoria.cpp</w:t>
       </w:r>
       <w:bookmarkEnd w:id="11"/>
@@ -3867,64 +3556,15 @@
           <w:lang w:val="es-HN"/>
         </w:rPr>
       </w:pPr>
-      <w:proofErr w:type="spellStart"/>
-      <w:r>
-        <w:rPr>
-          <w:lang w:val="es-HN"/>
-        </w:rPr>
-        <w:t>AdminMemoria</w:t>
-      </w:r>
-      <w:proofErr w:type="spellEnd"/>
-      <w:r>
-        <w:rPr>
-          <w:lang w:val="es-HN"/>
-        </w:rPr>
-        <w:t xml:space="preserve"> se encarga de gestionar </w:t>
-      </w:r>
-      <w:proofErr w:type="gramStart"/>
-      <w:r>
-        <w:rPr>
-          <w:lang w:val="es-HN"/>
-        </w:rPr>
-        <w:t>los procesamiento</w:t>
-      </w:r>
-      <w:proofErr w:type="gramEnd"/>
-      <w:r>
-        <w:rPr>
-          <w:lang w:val="es-HN"/>
-        </w:rPr>
-        <w:t xml:space="preserve"> de cual proceso ejecutar y realizar el cambio de </w:t>
-      </w:r>
-      <w:proofErr w:type="spellStart"/>
-      <w:r>
-        <w:rPr>
-          <w:lang w:val="es-HN"/>
-        </w:rPr>
-        <w:t>paginas</w:t>
-      </w:r>
-      <w:proofErr w:type="spellEnd"/>
-      <w:r>
-        <w:rPr>
-          <w:lang w:val="es-HN"/>
-        </w:rPr>
-        <w:t xml:space="preserve">. Este recibe 4 </w:t>
-      </w:r>
-      <w:proofErr w:type="spellStart"/>
-      <w:r>
-        <w:rPr>
-          <w:lang w:val="es-HN"/>
-        </w:rPr>
-        <w:t>parametros</w:t>
-      </w:r>
-      <w:proofErr w:type="spellEnd"/>
-      <w:r>
-        <w:rPr>
-          <w:lang w:val="es-HN"/>
-        </w:rPr>
-        <w:t xml:space="preserve"> los cuales son </w:t>
-      </w:r>
-      <w:r>
-        <w:rPr>
+      <w:r>
+        <w:rPr>
+          <w:lang w:val="es-HN"/>
+        </w:rPr>
+        <w:t xml:space="preserve">AdminMemoria se encarga de gestionar los procesamiento de cual proceso ejecutar y realizar el cambio de paginas. Este recibe 4 parametros los cuales son </w:t>
+      </w:r>
+      <w:r>
+        <w:rPr>
+          <w:noProof/>
           <w:lang w:val="es-HN"/>
         </w:rPr>
         <w:drawing>
@@ -3975,21 +3615,7 @@
         <w:rPr>
           <w:lang w:val="es-HN"/>
         </w:rPr>
-        <w:t xml:space="preserve">Viene un planificador y algoritmo de remplazo por default sin embargo </w:t>
-      </w:r>
-      <w:proofErr w:type="spellStart"/>
-      <w:r>
-        <w:rPr>
-          <w:lang w:val="es-HN"/>
-        </w:rPr>
-        <w:t>tambien</w:t>
-      </w:r>
-      <w:proofErr w:type="spellEnd"/>
-      <w:r>
-        <w:rPr>
-          <w:lang w:val="es-HN"/>
-        </w:rPr>
-        <w:t xml:space="preserve"> contienen métodos para remplazar eso mismo. EL promedio de Bytes por línea se utiliza para realizar el calculo del tamaño del archivo porque este se abre en binario y intenta estimar cuantas instrucciones contiene el archivo. Mediante eso el planificador puede escoger cual programa ejecutar de siguiente.</w:t>
+        <w:t>Viene un planificador y algoritmo de remplazo por default sin embargo tambien contienen métodos para remplazar eso mismo. EL promedio de Bytes por línea se utiliza para realizar el calculo del tamaño del archivo porque este se abre en binario y intenta estimar cuantas instrucciones contiene el archivo. Mediante eso el planificador puede escoger cual programa ejecutar de siguiente.</w:t>
       </w:r>
     </w:p>
     <w:p>
@@ -4003,21 +3629,7 @@
         <w:rPr>
           <w:lang w:val="es-HN"/>
         </w:rPr>
-        <w:t xml:space="preserve">También se ofrece 4 algoritmo de cambios de páginas. </w:t>
-      </w:r>
-      <w:proofErr w:type="gramStart"/>
-      <w:r>
-        <w:rPr>
-          <w:lang w:val="es-HN"/>
-        </w:rPr>
-        <w:t>LRU,OPT</w:t>
-      </w:r>
-      <w:proofErr w:type="gramEnd"/>
-      <w:r>
-        <w:rPr>
-          <w:lang w:val="es-HN"/>
-        </w:rPr>
-        <w:t>,FIFO y CLOCK. Cada uno siguiendo su propia lógica para realizar los cambios de las páginas.</w:t>
+        <w:t>También se ofrece 4 algoritmo de cambios de páginas. LRU,OPT,FIFO y CLOCK. Cada uno siguiendo su propia lógica para realizar los cambios de las páginas.</w:t>
       </w:r>
     </w:p>
     <w:p>
@@ -4031,49 +3643,7 @@
         <w:rPr>
           <w:lang w:val="es-HN"/>
         </w:rPr>
-        <w:t xml:space="preserve">La memoria se administra por un </w:t>
-      </w:r>
-      <w:proofErr w:type="spellStart"/>
-      <w:r>
-        <w:rPr>
-          <w:lang w:val="es-HN"/>
-        </w:rPr>
-        <w:t>share_ptr</w:t>
-      </w:r>
-      <w:proofErr w:type="spellEnd"/>
-      <w:r>
-        <w:rPr>
-          <w:lang w:val="es-HN"/>
-        </w:rPr>
-        <w:t xml:space="preserve"> de paginas y un </w:t>
-      </w:r>
-      <w:proofErr w:type="spellStart"/>
-      <w:r>
-        <w:rPr>
-          <w:lang w:val="es-HN"/>
-        </w:rPr>
-        <w:t>interador</w:t>
-      </w:r>
-      <w:proofErr w:type="spellEnd"/>
-      <w:r>
-        <w:rPr>
-          <w:lang w:val="es-HN"/>
-        </w:rPr>
-        <w:t xml:space="preserve"> para ubicar las paginas de manera rápida. </w:t>
-      </w:r>
-      <w:proofErr w:type="spellStart"/>
-      <w:r>
-        <w:rPr>
-          <w:lang w:val="es-HN"/>
-        </w:rPr>
-        <w:t>Tambien</w:t>
-      </w:r>
-      <w:proofErr w:type="spellEnd"/>
-      <w:r>
-        <w:rPr>
-          <w:lang w:val="es-HN"/>
-        </w:rPr>
-        <w:t xml:space="preserve"> se registra un Almacenamiento Externo en caso de que las paginas no han sido ensuciadas. Gracias a eso podemos manejar muchos datos en orden en la creación de nuevas paginas o mover paginas de el Almacenamiento Externo al Interno.</w:t>
+        <w:t>La memoria se administra por un share_ptr de paginas y un interador para ubicar las paginas de manera rápida. Tambien se registra un Almacenamiento Externo en caso de que las paginas no han sido ensuciadas. Gracias a eso podemos manejar muchos datos en orden en la creación de nuevas paginas o mover paginas de el Almacenamiento Externo al Interno.</w:t>
       </w:r>
     </w:p>
     <w:p>
@@ -4085,6 +3655,7 @@
       </w:pPr>
       <w:r>
         <w:rPr>
+          <w:noProof/>
           <w:lang w:val="es-HN"/>
         </w:rPr>
         <w:drawing>
@@ -4144,6 +3715,7 @@
       </w:pPr>
       <w:bookmarkStart w:id="12" w:name="_Toc202118808"/>
       <w:r>
+        <w:lastRenderedPageBreak/>
         <w:t>Programas Adicionales</w:t>
       </w:r>
       <w:bookmarkEnd w:id="12"/>
@@ -4159,35 +3731,7 @@
         <w:rPr>
           <w:lang w:val="es-HN"/>
         </w:rPr>
-        <w:t xml:space="preserve">Para probar que el algoritmo solo es optimo al momento de que </w:t>
-      </w:r>
-      <w:proofErr w:type="gramStart"/>
-      <w:r>
-        <w:rPr>
-          <w:lang w:val="es-HN"/>
-        </w:rPr>
-        <w:t>las ubicaciones de las memorias se encuentra cerca</w:t>
-      </w:r>
-      <w:proofErr w:type="gramEnd"/>
-      <w:r>
-        <w:rPr>
-          <w:lang w:val="es-HN"/>
-        </w:rPr>
-        <w:t xml:space="preserve"> </w:t>
-      </w:r>
-      <w:proofErr w:type="spellStart"/>
-      <w:r>
-        <w:rPr>
-          <w:lang w:val="es-HN"/>
-        </w:rPr>
-        <w:t>tambien</w:t>
-      </w:r>
-      <w:proofErr w:type="spellEnd"/>
-      <w:r>
-        <w:rPr>
-          <w:lang w:val="es-HN"/>
-        </w:rPr>
-        <w:t xml:space="preserve"> se creo un generador de programas aleatorio utilizando Python. Este genera c instrucciones</w:t>
+        <w:t>Para probar que el algoritmo solo es optimo al momento de que las ubicaciones de las memorias se encuentra cerca tambien se creo un generador de programas aleatorio utilizando Python. Este genera c instrucciones</w:t>
       </w:r>
     </w:p>
     <w:p>
@@ -4199,6 +3743,7 @@
       </w:pPr>
       <w:r>
         <w:rPr>
+          <w:noProof/>
           <w:lang w:val="es-HN"/>
         </w:rPr>
         <w:drawing>
@@ -4267,21 +3812,7 @@
         <w:rPr>
           <w:lang w:val="es-HN"/>
         </w:rPr>
-        <w:t xml:space="preserve">Para ejecutar hay un archivo que realiza todo lo necesario. Solo necesita darle los permisos suficientes. El Comando utilizado para darle </w:t>
-      </w:r>
-      <w:proofErr w:type="spellStart"/>
-      <w:r>
-        <w:rPr>
-          <w:lang w:val="es-HN"/>
-        </w:rPr>
-        <w:t>mas</w:t>
-      </w:r>
-      <w:proofErr w:type="spellEnd"/>
-      <w:r>
-        <w:rPr>
-          <w:lang w:val="es-HN"/>
-        </w:rPr>
-        <w:t xml:space="preserve"> permisos es</w:t>
+        <w:t>Para ejecutar hay un archivo que realiza todo lo necesario. Solo necesita darle los permisos suficientes. El Comando utilizado para darle mas permisos es</w:t>
       </w:r>
       <w:r>
         <w:rPr>
@@ -4300,6 +3831,7 @@
       </w:pPr>
       <w:r>
         <w:rPr>
+          <w:noProof/>
           <w:lang w:val="es-HN"/>
         </w:rPr>
         <w:drawing>
@@ -4380,6 +3912,7 @@
       </w:pPr>
       <w:bookmarkStart w:id="14" w:name="_Toc202118810"/>
       <w:r>
+        <w:lastRenderedPageBreak/>
         <w:t>Resultados</w:t>
       </w:r>
       <w:bookmarkEnd w:id="14"/>
@@ -4406,21 +3939,7 @@
         <w:rPr>
           <w:lang w:val="es-HN"/>
         </w:rPr>
-        <w:t xml:space="preserve">ns mientras que a la </w:t>
-      </w:r>
-      <w:proofErr w:type="spellStart"/>
-      <w:r>
-        <w:rPr>
-          <w:lang w:val="es-HN"/>
-        </w:rPr>
-        <w:t>ram</w:t>
-      </w:r>
-      <w:proofErr w:type="spellEnd"/>
-      <w:r>
-        <w:rPr>
-          <w:lang w:val="es-HN"/>
-        </w:rPr>
-        <w:t xml:space="preserve"> 100ns.</w:t>
+        <w:t>ns mientras que a la ram 100ns.</w:t>
       </w:r>
     </w:p>
     <w:p>
@@ -4428,72 +3947,33 @@
         <w:pStyle w:val="Ttulo2"/>
       </w:pPr>
       <w:bookmarkStart w:id="15" w:name="_Toc202118811"/>
-      <w:proofErr w:type="spellStart"/>
-      <w:proofErr w:type="gramStart"/>
       <w:r>
         <w:t>bzip.trace</w:t>
       </w:r>
       <w:bookmarkEnd w:id="15"/>
-      <w:proofErr w:type="spellEnd"/>
-      <w:proofErr w:type="gramEnd"/>
-    </w:p>
-    <w:p>
-      <w:pPr>
-        <w:rPr>
-          <w:lang w:val="es-HN"/>
-        </w:rPr>
-      </w:pPr>
-      <w:proofErr w:type="spellStart"/>
-      <w:r>
-        <w:rPr>
-          <w:lang w:val="es-HN"/>
-        </w:rPr>
-        <w:t>bzip</w:t>
-      </w:r>
-      <w:proofErr w:type="spellEnd"/>
-      <w:r>
-        <w:rPr>
-          <w:lang w:val="es-HN"/>
-        </w:rPr>
-        <w:t xml:space="preserve"> es el proceso que mejor ejemplo hace a la utilización de memoria cerca. La paginación con este es bastante </w:t>
-      </w:r>
-      <w:proofErr w:type="gramStart"/>
-      <w:r>
-        <w:rPr>
-          <w:lang w:val="es-HN"/>
-        </w:rPr>
-        <w:t>efectivo</w:t>
-      </w:r>
-      <w:proofErr w:type="gramEnd"/>
-      <w:r>
-        <w:rPr>
-          <w:lang w:val="es-HN"/>
-        </w:rPr>
-        <w:t xml:space="preserve"> y aumenta bastante los </w:t>
-      </w:r>
-      <w:proofErr w:type="spellStart"/>
-      <w:r>
-        <w:rPr>
-          <w:lang w:val="es-HN"/>
-        </w:rPr>
-        <w:t>hitrates</w:t>
-      </w:r>
-      <w:proofErr w:type="spellEnd"/>
-      <w:r>
-        <w:rPr>
-          <w:lang w:val="es-HN"/>
-        </w:rPr>
-        <w:t>.</w:t>
-      </w:r>
-    </w:p>
-    <w:p>
-      <w:pPr>
-        <w:rPr>
-          <w:lang w:val="es-HN"/>
-        </w:rPr>
-      </w:pPr>
-      <w:r>
-        <w:rPr>
+    </w:p>
+    <w:p>
+      <w:pPr>
+        <w:rPr>
+          <w:lang w:val="es-HN"/>
+        </w:rPr>
+      </w:pPr>
+      <w:r>
+        <w:rPr>
+          <w:lang w:val="es-HN"/>
+        </w:rPr>
+        <w:t>bzip es el proceso que mejor ejemplo hace a la utilización de memoria cerca. La paginación con este es bastante efectivo y aumenta bastante los hitrates.</w:t>
+      </w:r>
+    </w:p>
+    <w:p>
+      <w:pPr>
+        <w:rPr>
+          <w:lang w:val="es-HN"/>
+        </w:rPr>
+      </w:pPr>
+      <w:r>
+        <w:rPr>
+          <w:noProof/>
           <w:lang w:val="es-HN"/>
         </w:rPr>
         <w:drawing>
@@ -4538,72 +4018,34 @@
         <w:pStyle w:val="Ttulo2"/>
       </w:pPr>
       <w:bookmarkStart w:id="16" w:name="_Toc202118812"/>
-      <w:proofErr w:type="spellStart"/>
-      <w:proofErr w:type="gramStart"/>
-      <w:r>
+      <w:r>
+        <w:lastRenderedPageBreak/>
         <w:t>gcc.trace</w:t>
       </w:r>
       <w:bookmarkEnd w:id="16"/>
-      <w:proofErr w:type="spellEnd"/>
-      <w:proofErr w:type="gramEnd"/>
-    </w:p>
-    <w:p>
-      <w:pPr>
-        <w:rPr>
-          <w:lang w:val="es-HN"/>
-        </w:rPr>
-      </w:pPr>
-      <w:proofErr w:type="spellStart"/>
-      <w:r>
-        <w:rPr>
-          <w:lang w:val="es-HN"/>
-        </w:rPr>
-        <w:t>gcc</w:t>
-      </w:r>
-      <w:proofErr w:type="spellEnd"/>
-      <w:r>
-        <w:rPr>
-          <w:lang w:val="es-HN"/>
-        </w:rPr>
-        <w:t xml:space="preserve"> </w:t>
-      </w:r>
-      <w:proofErr w:type="spellStart"/>
-      <w:r>
-        <w:rPr>
-          <w:lang w:val="es-HN"/>
-        </w:rPr>
-        <w:t>tambien</w:t>
-      </w:r>
-      <w:proofErr w:type="spellEnd"/>
-      <w:r>
-        <w:rPr>
-          <w:lang w:val="es-HN"/>
-        </w:rPr>
-        <w:t xml:space="preserve"> sigue la misma salida solo que utiliza memoria un poco mas alejadas por lo cual tiene un poco </w:t>
-      </w:r>
-      <w:proofErr w:type="spellStart"/>
-      <w:r>
-        <w:rPr>
-          <w:lang w:val="es-HN"/>
-        </w:rPr>
-        <w:t>mas</w:t>
-      </w:r>
-      <w:proofErr w:type="spellEnd"/>
-      <w:r>
-        <w:rPr>
-          <w:lang w:val="es-HN"/>
-        </w:rPr>
-        <w:t xml:space="preserve"> de fallos.</w:t>
-      </w:r>
-    </w:p>
-    <w:p>
-      <w:pPr>
-        <w:rPr>
-          <w:lang w:val="es-HN"/>
-        </w:rPr>
-      </w:pPr>
-      <w:r>
-        <w:rPr>
+    </w:p>
+    <w:p>
+      <w:pPr>
+        <w:rPr>
+          <w:lang w:val="es-HN"/>
+        </w:rPr>
+      </w:pPr>
+      <w:r>
+        <w:rPr>
+          <w:lang w:val="es-HN"/>
+        </w:rPr>
+        <w:t>gcc tambien sigue la misma salida solo que utiliza memoria un poco mas alejadas por lo cual tiene un poco mas de fallos.</w:t>
+      </w:r>
+    </w:p>
+    <w:p>
+      <w:pPr>
+        <w:rPr>
+          <w:lang w:val="es-HN"/>
+        </w:rPr>
+      </w:pPr>
+      <w:r>
+        <w:rPr>
+          <w:noProof/>
           <w:lang w:val="es-HN"/>
         </w:rPr>
         <w:drawing>
@@ -4669,38 +4111,23 @@
         <w:pStyle w:val="Ttulo2"/>
       </w:pPr>
       <w:bookmarkStart w:id="17" w:name="_Toc202118813"/>
-      <w:proofErr w:type="spellStart"/>
-      <w:r>
+      <w:r>
+        <w:lastRenderedPageBreak/>
         <w:t>Aleatorio.trace</w:t>
       </w:r>
       <w:bookmarkEnd w:id="17"/>
-      <w:proofErr w:type="spellEnd"/>
-    </w:p>
-    <w:p>
-      <w:pPr>
-        <w:rPr>
-          <w:lang w:val="es-HN"/>
-        </w:rPr>
-      </w:pPr>
-      <w:r>
-        <w:rPr>
-          <w:lang w:val="es-HN"/>
-        </w:rPr>
-        <w:t xml:space="preserve">El aleatorio prueba la teoría de </w:t>
-      </w:r>
-      <w:proofErr w:type="gramStart"/>
-      <w:r>
-        <w:rPr>
-          <w:lang w:val="es-HN"/>
-        </w:rPr>
-        <w:t>que</w:t>
-      </w:r>
-      <w:proofErr w:type="gramEnd"/>
-      <w:r>
-        <w:rPr>
-          <w:lang w:val="es-HN"/>
-        </w:rPr>
-        <w:t xml:space="preserve"> si la memoria no estuviera cerca, la paginación seria poco efectiva.</w:t>
+    </w:p>
+    <w:p>
+      <w:pPr>
+        <w:rPr>
+          <w:lang w:val="es-HN"/>
+        </w:rPr>
+      </w:pPr>
+      <w:r>
+        <w:rPr>
+          <w:lang w:val="es-HN"/>
+        </w:rPr>
+        <w:t>El aleatorio prueba la teoría de que si la memoria no estuviera cerca, la paginación seria poco efectiva.</w:t>
       </w:r>
       <w:r>
         <w:rPr>
@@ -4796,10 +4223,78 @@
     </w:p>
     <w:p>
       <w:pPr>
+        <w:pStyle w:val="Ttulo2"/>
+      </w:pPr>
+      <w:r>
+        <w:lastRenderedPageBreak/>
+        <w:t>Salida de Mapa de Memoria</w:t>
+      </w:r>
+    </w:p>
+    <w:p>
+      <w:pPr>
+        <w:rPr>
+          <w:lang w:val="es-HN"/>
+        </w:rPr>
+      </w:pPr>
+      <w:r>
+        <w:rPr>
+          <w:lang w:val="es-HN"/>
+        </w:rPr>
+        <w:t>Se puede observar que todos los espacios de memoria están siendo utilizados, sin embargo no todos están sucios.</w:t>
+      </w:r>
+    </w:p>
+    <w:p>
+      <w:pPr>
+        <w:pStyle w:val="Ttulo2"/>
+      </w:pPr>
+      <w:r>
+        <w:drawing>
+          <wp:inline distT="0" distB="0" distL="0" distR="0" wp14:anchorId="78998512" wp14:editId="3492F14F">
+            <wp:extent cx="3334215" cy="3067478"/>
+            <wp:effectExtent l="0" t="0" r="0" b="0"/>
+            <wp:docPr id="5" name="Imagen 5"/>
+            <wp:cNvGraphicFramePr>
+              <a:graphicFrameLocks xmlns:a="http://schemas.openxmlformats.org/drawingml/2006/main" noChangeAspect="1"/>
+            </wp:cNvGraphicFramePr>
+            <a:graphic xmlns:a="http://schemas.openxmlformats.org/drawingml/2006/main">
+              <a:graphicData uri="http://schemas.openxmlformats.org/drawingml/2006/picture">
+                <pic:pic xmlns:pic="http://schemas.openxmlformats.org/drawingml/2006/picture">
+                  <pic:nvPicPr>
+                    <pic:cNvPr id="1" name=""/>
+                    <pic:cNvPicPr/>
+                  </pic:nvPicPr>
+                  <pic:blipFill>
+                    <a:blip r:embed="rId25"/>
+                    <a:stretch>
+                      <a:fillRect/>
+                    </a:stretch>
+                  </pic:blipFill>
+                  <pic:spPr>
+                    <a:xfrm>
+                      <a:off x="0" y="0"/>
+                      <a:ext cx="3334215" cy="3067478"/>
+                    </a:xfrm>
+                    <a:prstGeom prst="rect">
+                      <a:avLst/>
+                    </a:prstGeom>
+                  </pic:spPr>
+                </pic:pic>
+              </a:graphicData>
+            </a:graphic>
+          </wp:inline>
+        </w:drawing>
+      </w:r>
+      <w:r>
+        <w:br w:type="page"/>
+      </w:r>
+    </w:p>
+    <w:p>
+      <w:pPr>
         <w:pStyle w:val="Ttulo1"/>
       </w:pPr>
       <w:bookmarkStart w:id="18" w:name="_Toc202118814"/>
       <w:r>
+        <w:lastRenderedPageBreak/>
         <w:t>Preguntas</w:t>
       </w:r>
       <w:bookmarkEnd w:id="18"/>
@@ -4829,39 +4324,37 @@
           <w:color w:val="153D63" w:themeColor="text2" w:themeTint="E6"/>
           <w:lang w:val="es-HN"/>
         </w:rPr>
-        <w:t xml:space="preserve">CLOCK es el algoritmo que escogería de primera porque es la </w:t>
-      </w:r>
-      <w:proofErr w:type="spellStart"/>
-      <w:r>
+        <w:t>CLOCK es el algoritmo que escogería de primera porque es la mas fácil de implementar y tenemos aproximadamente los mismos resultados que obtendríamos con LRU. Para comparar la eficiencia de cada una tomare de ejemplo los que tienen 10 marcos del bzip.</w:t>
+      </w:r>
+    </w:p>
+    <w:p>
+      <w:pPr>
         <w:rPr>
           <w:color w:val="153D63" w:themeColor="text2" w:themeTint="E6"/>
           <w:lang w:val="es-HN"/>
         </w:rPr>
-        <w:t>mas</w:t>
-      </w:r>
-      <w:proofErr w:type="spellEnd"/>
+      </w:pPr>
       <w:r>
         <w:rPr>
           <w:color w:val="153D63" w:themeColor="text2" w:themeTint="E6"/>
           <w:lang w:val="es-HN"/>
         </w:rPr>
-        <w:t xml:space="preserve"> fácil de implementar y tenemos aproximadamente los mismos resultados que obtendríamos con LRU. Para comparar la eficiencia de cada una tomare de ejemplo los que tienen 10 marcos del </w:t>
-      </w:r>
-      <w:proofErr w:type="spellStart"/>
-      <w:r>
+        <w:t>LRU: 17120</w:t>
+      </w:r>
+    </w:p>
+    <w:p>
+      <w:pPr>
         <w:rPr>
           <w:color w:val="153D63" w:themeColor="text2" w:themeTint="E6"/>
           <w:lang w:val="es-HN"/>
         </w:rPr>
-        <w:t>bzip</w:t>
-      </w:r>
-      <w:proofErr w:type="spellEnd"/>
+      </w:pPr>
       <w:r>
         <w:rPr>
           <w:color w:val="153D63" w:themeColor="text2" w:themeTint="E6"/>
           <w:lang w:val="es-HN"/>
         </w:rPr>
-        <w:t>.</w:t>
+        <w:t>CLOCK: 17120</w:t>
       </w:r>
     </w:p>
     <w:p>
@@ -4876,7 +4369,7 @@
           <w:color w:val="153D63" w:themeColor="text2" w:themeTint="E6"/>
           <w:lang w:val="es-HN"/>
         </w:rPr>
-        <w:t>LRU: 17120</w:t>
+        <w:t>FIFO: 40385</w:t>
       </w:r>
     </w:p>
     <w:p>
@@ -4891,44 +4384,44 @@
           <w:color w:val="153D63" w:themeColor="text2" w:themeTint="E6"/>
           <w:lang w:val="es-HN"/>
         </w:rPr>
-        <w:t>CLOCK: 17120</w:t>
-      </w:r>
-    </w:p>
-    <w:p>
-      <w:pPr>
+        <w:t xml:space="preserve">OPT: </w:t>
+      </w:r>
+      <w:r>
         <w:rPr>
           <w:color w:val="153D63" w:themeColor="text2" w:themeTint="E6"/>
           <w:lang w:val="es-HN"/>
         </w:rPr>
-      </w:pPr>
-      <w:r>
+        <w:t>7608</w:t>
+      </w:r>
+    </w:p>
+    <w:p>
+      <w:pPr>
         <w:rPr>
           <w:color w:val="153D63" w:themeColor="text2" w:themeTint="E6"/>
           <w:lang w:val="es-HN"/>
         </w:rPr>
-        <w:t>FIFO: 40385</w:t>
-      </w:r>
-    </w:p>
-    <w:p>
-      <w:pPr>
+      </w:pPr>
+      <w:r>
         <w:rPr>
           <w:color w:val="153D63" w:themeColor="text2" w:themeTint="E6"/>
           <w:lang w:val="es-HN"/>
         </w:rPr>
-      </w:pPr>
-      <w:r>
+        <w:t xml:space="preserve">Si comparamos las page faults de cada una observamos que opt es el que menos tienen. Sin embargo abemos de antemano que OPT es imposible en la realidad porque no conocemos el futuro. Por lo cual la mejor técnica que podemos implementar es Clock. </w:t>
+      </w:r>
+    </w:p>
+    <w:p>
+      <w:pPr>
         <w:rPr>
           <w:color w:val="153D63" w:themeColor="text2" w:themeTint="E6"/>
           <w:lang w:val="es-HN"/>
         </w:rPr>
-        <w:t xml:space="preserve">OPT: </w:t>
-      </w:r>
+      </w:pPr>
       <w:r>
         <w:rPr>
           <w:color w:val="153D63" w:themeColor="text2" w:themeTint="E6"/>
           <w:lang w:val="es-HN"/>
         </w:rPr>
-        <w:t>7608</w:t>
+        <w:t>FIFO simplemente ofrece una implementación rápida para el remplazo de algoritmo el cual tiene la lógica de que si se utilizo ya una vez ya no se va a volver a utilizar. Sin embargo en los programas no es necesariamente real esta premisa.</w:t>
       </w:r>
     </w:p>
     <w:p>
@@ -4943,161 +4436,35 @@
           <w:color w:val="153D63" w:themeColor="text2" w:themeTint="E6"/>
           <w:lang w:val="es-HN"/>
         </w:rPr>
-        <w:t xml:space="preserve">Si comparamos las page </w:t>
-      </w:r>
-      <w:proofErr w:type="spellStart"/>
-      <w:r>
+        <w:t>No utilizo LRU porque implementarlo es mucho mas complicado, ya que hay que manejar una lista para controlar que son las ultimas direcciones que se han utilizados. Si no tendríamos la opción de utilizar CLOCK el mejor algoritmo por utilizar después de este es LRU.</w:t>
+      </w:r>
+    </w:p>
+    <w:p>
+      <w:pPr>
+        <w:rPr>
+          <w:lang w:val="es-HN"/>
+        </w:rPr>
+      </w:pPr>
+      <w:r>
+        <w:rPr>
+          <w:lang w:val="es-HN"/>
+        </w:rPr>
+        <w:t>2) ¿Qué aspectos de la administración de memoria encontró que fue más difícil implementar?</w:t>
+      </w:r>
+    </w:p>
+    <w:p>
+      <w:pPr>
         <w:rPr>
           <w:color w:val="153D63" w:themeColor="text2" w:themeTint="E6"/>
           <w:lang w:val="es-HN"/>
         </w:rPr>
-        <w:t>faults</w:t>
-      </w:r>
-      <w:proofErr w:type="spellEnd"/>
+      </w:pPr>
       <w:r>
         <w:rPr>
           <w:color w:val="153D63" w:themeColor="text2" w:themeTint="E6"/>
           <w:lang w:val="es-HN"/>
         </w:rPr>
-        <w:t xml:space="preserve"> de cada una observamos que </w:t>
-      </w:r>
-      <w:proofErr w:type="spellStart"/>
-      <w:r>
-        <w:rPr>
-          <w:color w:val="153D63" w:themeColor="text2" w:themeTint="E6"/>
-          <w:lang w:val="es-HN"/>
-        </w:rPr>
-        <w:t>opt</w:t>
-      </w:r>
-      <w:proofErr w:type="spellEnd"/>
-      <w:r>
-        <w:rPr>
-          <w:color w:val="153D63" w:themeColor="text2" w:themeTint="E6"/>
-          <w:lang w:val="es-HN"/>
-        </w:rPr>
-        <w:t xml:space="preserve"> es el que menos tienen. Sin </w:t>
-      </w:r>
-      <w:proofErr w:type="gramStart"/>
-      <w:r>
-        <w:rPr>
-          <w:color w:val="153D63" w:themeColor="text2" w:themeTint="E6"/>
-          <w:lang w:val="es-HN"/>
-        </w:rPr>
-        <w:t>embargo</w:t>
-      </w:r>
-      <w:proofErr w:type="gramEnd"/>
-      <w:r>
-        <w:rPr>
-          <w:color w:val="153D63" w:themeColor="text2" w:themeTint="E6"/>
-          <w:lang w:val="es-HN"/>
-        </w:rPr>
-        <w:t xml:space="preserve"> abemos de antemano que OPT es imposible en la realidad porque no conocemos el futuro. Por lo cual la mejor técnica que podemos implementar es </w:t>
-      </w:r>
-      <w:proofErr w:type="spellStart"/>
-      <w:r>
-        <w:rPr>
-          <w:color w:val="153D63" w:themeColor="text2" w:themeTint="E6"/>
-          <w:lang w:val="es-HN"/>
-        </w:rPr>
-        <w:t>Clock</w:t>
-      </w:r>
-      <w:proofErr w:type="spellEnd"/>
-      <w:r>
-        <w:rPr>
-          <w:color w:val="153D63" w:themeColor="text2" w:themeTint="E6"/>
-          <w:lang w:val="es-HN"/>
-        </w:rPr>
-        <w:t xml:space="preserve">. </w:t>
-      </w:r>
-    </w:p>
-    <w:p>
-      <w:pPr>
-        <w:rPr>
-          <w:color w:val="153D63" w:themeColor="text2" w:themeTint="E6"/>
-          <w:lang w:val="es-HN"/>
-        </w:rPr>
-      </w:pPr>
-      <w:r>
-        <w:rPr>
-          <w:color w:val="153D63" w:themeColor="text2" w:themeTint="E6"/>
-          <w:lang w:val="es-HN"/>
-        </w:rPr>
-        <w:t xml:space="preserve">FIFO simplemente ofrece una implementación rápida para el remplazo de algoritmo el cual tiene la lógica de que si se utilizo ya una vez ya no se va a volver a utilizar. Sin </w:t>
-      </w:r>
-      <w:proofErr w:type="gramStart"/>
-      <w:r>
-        <w:rPr>
-          <w:color w:val="153D63" w:themeColor="text2" w:themeTint="E6"/>
-          <w:lang w:val="es-HN"/>
-        </w:rPr>
-        <w:t>embargo</w:t>
-      </w:r>
-      <w:proofErr w:type="gramEnd"/>
-      <w:r>
-        <w:rPr>
-          <w:color w:val="153D63" w:themeColor="text2" w:themeTint="E6"/>
-          <w:lang w:val="es-HN"/>
-        </w:rPr>
-        <w:t xml:space="preserve"> en los programas no es necesariamente real esta premisa.</w:t>
-      </w:r>
-    </w:p>
-    <w:p>
-      <w:pPr>
-        <w:rPr>
-          <w:color w:val="153D63" w:themeColor="text2" w:themeTint="E6"/>
-          <w:lang w:val="es-HN"/>
-        </w:rPr>
-      </w:pPr>
-      <w:r>
-        <w:rPr>
-          <w:color w:val="153D63" w:themeColor="text2" w:themeTint="E6"/>
-          <w:lang w:val="es-HN"/>
-        </w:rPr>
-        <w:t>No utilizo LRU porque implementarlo es mucho mas complicado, ya que hay que manejar una lista para controlar que son las ultimas direcciones que se han utilizados. Si no tendríamos la opción de utilizar CLOCK el mejor algoritmo por utilizar después de este es LRU.</w:t>
-      </w:r>
-    </w:p>
-    <w:p>
-      <w:pPr>
-        <w:rPr>
-          <w:lang w:val="es-HN"/>
-        </w:rPr>
-      </w:pPr>
-      <w:r>
-        <w:rPr>
-          <w:lang w:val="es-HN"/>
-        </w:rPr>
-        <w:t>2) ¿Qué aspectos de la administración de memoria encontró que fue más difícil implementar?</w:t>
-      </w:r>
-    </w:p>
-    <w:p>
-      <w:pPr>
-        <w:rPr>
-          <w:color w:val="153D63" w:themeColor="text2" w:themeTint="E6"/>
-          <w:lang w:val="es-HN"/>
-        </w:rPr>
-      </w:pPr>
-      <w:r>
-        <w:rPr>
-          <w:color w:val="153D63" w:themeColor="text2" w:themeTint="E6"/>
-          <w:lang w:val="es-HN"/>
-        </w:rPr>
-        <w:t xml:space="preserve">La mas complica fue implementar el algoritmo OPT, ya que había que analizar todo el archivo y insertarlo en memoria para luego tenerlo en un arreglo que sepamos el orden. Luego tendríamos que saber en </w:t>
-      </w:r>
-      <w:proofErr w:type="spellStart"/>
-      <w:r>
-        <w:rPr>
-          <w:color w:val="153D63" w:themeColor="text2" w:themeTint="E6"/>
-          <w:lang w:val="es-HN"/>
-        </w:rPr>
-        <w:t>que</w:t>
-      </w:r>
-      <w:proofErr w:type="spellEnd"/>
-      <w:r>
-        <w:rPr>
-          <w:color w:val="153D63" w:themeColor="text2" w:themeTint="E6"/>
-          <w:lang w:val="es-HN"/>
-        </w:rPr>
-        <w:t xml:space="preserve"> línea va exactamente el programa para recorrer por enfrente el arreglo y ver cuales de las paginas no se vuelven a repetir. Esa implementación no es eficiente y es bastante tardado. La complejidad de ese algoritmo es incluso O(n</w:t>
+        <w:t>La mas complica fue implementar el algoritmo OPT, ya que había que analizar todo el archivo y insertarlo en memoria para luego tenerlo en un arreglo que sepamos el orden. Luego tendríamos que saber en que línea va exactamente el programa para recorrer por enfrente el arreglo y ver cuales de las paginas no se vuelven a repetir. Esa implementación no es eficiente y es bastante tardado. La complejidad de ese algoritmo es incluso O(n</w:t>
       </w:r>
       <w:r>
         <w:rPr>
@@ -5163,6 +4530,7 @@
       </w:pPr>
       <w:bookmarkStart w:id="19" w:name="_Toc202118815"/>
       <w:r>
+        <w:lastRenderedPageBreak/>
         <w:t>Conclusión</w:t>
       </w:r>
       <w:bookmarkEnd w:id="19"/>
@@ -5196,48 +4564,20 @@
         <w:rPr>
           <w:lang w:val="es-HN"/>
         </w:rPr>
-        <w:t xml:space="preserve">FIFO es uno de los algoritmos más fáciles de implementar, sin </w:t>
-      </w:r>
-      <w:proofErr w:type="gramStart"/>
-      <w:r>
-        <w:rPr>
-          <w:lang w:val="es-HN"/>
-        </w:rPr>
-        <w:t>embargo</w:t>
-      </w:r>
-      <w:proofErr w:type="gramEnd"/>
-      <w:r>
-        <w:rPr>
-          <w:lang w:val="es-HN"/>
-        </w:rPr>
-        <w:t xml:space="preserve"> es la solución menos optimas de las presentadas. LRU es una de las mas optimas presentadas, y CLOCK es una simulación de LRU con un poco de aleatoriedad incluida. Todas estas intentan aproximarse al OPT que no es posible de conseguir en un entorno real.</w:t>
-      </w:r>
-    </w:p>
-    <w:p>
-      <w:pPr>
-        <w:rPr>
-          <w:lang w:val="es-HN"/>
-        </w:rPr>
-      </w:pPr>
-      <w:r>
-        <w:rPr>
-          <w:lang w:val="es-HN"/>
-        </w:rPr>
-        <w:t xml:space="preserve">Para mejorar la eficiencia de estos algoritmos se utiliza una técnica llamada paginación, la cual divide en bloques las direcciones de memoria y mueve en conjunto todas las direcciones de dicho bloque en caso de que se encuentre una. Esta técnica es super optima porque los programas tienden a utilizar memoria cerca de las mismas memorias utilizadas. Hay un ejemplo llamado </w:t>
-      </w:r>
-      <w:proofErr w:type="spellStart"/>
-      <w:r>
-        <w:rPr>
-          <w:lang w:val="es-HN"/>
-        </w:rPr>
-        <w:t>Aleatorio.trace</w:t>
-      </w:r>
-      <w:proofErr w:type="spellEnd"/>
-      <w:r>
-        <w:rPr>
-          <w:lang w:val="es-HN"/>
-        </w:rPr>
-        <w:t xml:space="preserve"> la cual muestra exactamente porque esa técnica solo funciona por la cercanía de estas mismas.</w:t>
+        <w:t>FIFO es uno de los algoritmos más fáciles de implementar, sin embargo es la solución menos optimas de las presentadas. LRU es una de las mas optimas presentadas, y CLOCK es una simulación de LRU con un poco de aleatoriedad incluida. Todas estas intentan aproximarse al OPT que no es posible de conseguir en un entorno real.</w:t>
+      </w:r>
+    </w:p>
+    <w:p>
+      <w:pPr>
+        <w:rPr>
+          <w:lang w:val="es-HN"/>
+        </w:rPr>
+      </w:pPr>
+      <w:r>
+        <w:rPr>
+          <w:lang w:val="es-HN"/>
+        </w:rPr>
+        <w:t>Para mejorar la eficiencia de estos algoritmos se utiliza una técnica llamada paginación, la cual divide en bloques las direcciones de memoria y mueve en conjunto todas las direcciones de dicho bloque en caso de que se encuentre una. Esta técnica es super optima porque los programas tienden a utilizar memoria cerca de las mismas memorias utilizadas. Hay un ejemplo llamado Aleatorio.trace la cual muestra exactamente porque esa técnica solo funciona por la cercanía de estas mismas.</w:t>
       </w:r>
     </w:p>
     <w:p>
@@ -5267,6 +4607,7 @@
       </w:pPr>
       <w:bookmarkStart w:id="20" w:name="_Toc202118816"/>
       <w:r>
+        <w:lastRenderedPageBreak/>
         <w:t>Enlace al Repositorio de GitHub</w:t>
       </w:r>
       <w:bookmarkEnd w:id="20"/>
@@ -5290,7 +4631,7 @@
           <w:lang w:val="es-HN"/>
         </w:rPr>
       </w:pPr>
-      <w:hyperlink r:id="rId25" w:history="1">
+      <w:hyperlink r:id="rId26" w:history="1">
         <w:r>
           <w:rPr>
             <w:rStyle w:val="Hipervnculo"/>
@@ -5362,6 +4703,7 @@
         <w:docPartUnique/>
       </w:docPartObj>
     </w:sdtPr>
+    <w:sdtEndPr/>
     <w:sdtContent>
       <w:p>
         <w:pPr>
@@ -6424,6 +5766,7 @@
   <w:style w:type="character" w:default="1" w:styleId="Fuentedeprrafopredeter">
     <w:name w:val="Default Paragraph Font"/>
     <w:uiPriority w:val="1"/>
+    <w:semiHidden/>
     <w:unhideWhenUsed/>
   </w:style>
   <w:style w:type="table" w:default="1" w:styleId="Tablanormal">

</xml_diff>